<commit_message>
feat(PCR): Added template for PCR based on Org
Signed-off-by: Abdul Kapti <abdul.kapti@siemens-healthineers.com>
(cherry picked from commit 60c07005881aeccfdde5c64d5ce2e71cdaa8e786)
</commit_message>
<xml_diff>
--- a/backend/src/src-licenseinfo/src/main/resources/templateReport.docx
+++ b/backend/src/src-licenseinfo/src/main/resources/templateReport.docx
@@ -383,7 +383,7 @@
             </w:r>
             <w:r>
               <w:rPr/>
-              <w:t>2020-11-18</w:t>
+              <w:t>2021-12-17</w:t>
             </w:r>
             <w:r>
               <w:rPr/>
@@ -580,7 +580,7 @@
                 <w:sz w:val="16"/>
                 <w:szCs w:val="16"/>
               </w:rPr>
-              <w:t>(*) in case of internal components or sub projects, delivery of Readme_OSS and source code delivery must be done by superordinated product</w:t>
+              <w:t>(*) in case of internal components or sub projects, delivery of Readme_OSS and source code delivery must be done by super-ordinate product</w:t>
             </w:r>
           </w:p>
         </w:tc>
@@ -627,34 +627,35 @@
               <w:rPr/>
               <w:fldChar w:fldCharType="separate"/>
             </w:r>
-            <w:bookmarkStart w:id="1" w:name="__Fieldmark__103_1481242313"/>
-            <w:bookmarkStart w:id="2" w:name="__Fieldmark__100_3619457584"/>
-            <w:bookmarkStart w:id="3" w:name="__Fieldmark__1432_2863671213"/>
-            <w:bookmarkStart w:id="4" w:name="__Fieldmark__51_2965678557"/>
-            <w:bookmarkStart w:id="5" w:name="__Fieldmark__52_1217755145"/>
-            <w:bookmarkStart w:id="6" w:name="__Fieldmark__58_1753231960"/>
-            <w:bookmarkStart w:id="7" w:name="__Fieldmark__64_16384841"/>
-            <w:bookmarkStart w:id="8" w:name="__Fieldmark__70_1926051911"/>
-            <w:bookmarkStart w:id="9" w:name="__Fieldmark__76_1309928450"/>
-            <w:bookmarkStart w:id="10" w:name="__Fieldmark__82_329950323"/>
-            <w:bookmarkStart w:id="11" w:name="__Fieldmark__88_832989810"/>
-            <w:bookmarkStart w:id="12" w:name="__Fieldmark__94_1969839272"/>
-            <w:bookmarkStart w:id="13" w:name="__Fieldmark__202_693472701"/>
-            <w:bookmarkStart w:id="14" w:name="__Fieldmark__34_467579353"/>
-            <w:bookmarkStart w:id="15" w:name="__Fieldmark__430_2376387130"/>
-            <w:bookmarkStart w:id="16" w:name="__Fieldmark__91_203110558"/>
-            <w:bookmarkStart w:id="17" w:name="__Fieldmark__85_1993503595"/>
-            <w:bookmarkStart w:id="18" w:name="__Fieldmark__79_1437965342"/>
-            <w:bookmarkStart w:id="19" w:name="__Fieldmark__73_164176574"/>
-            <w:bookmarkStart w:id="20" w:name="__Fieldmark__67_1155022725"/>
-            <w:bookmarkStart w:id="21" w:name="__Fieldmark__61_650581868"/>
-            <w:bookmarkStart w:id="22" w:name="__Fieldmark__55_2113331590"/>
-            <w:bookmarkStart w:id="23" w:name="__Fieldmark__10084_949312794"/>
-            <w:bookmarkStart w:id="24" w:name="__Fieldmark__43_4144078424"/>
-            <w:bookmarkStart w:id="25" w:name="__Fieldmark__37_2936216607"/>
-            <w:bookmarkStart w:id="26" w:name="__Fieldmark__720_2814866261"/>
-            <w:bookmarkStart w:id="27" w:name="__Fieldmark__103_1481242313"/>
-            <w:bookmarkStart w:id="28" w:name="__Fieldmark__103_1481242313"/>
+            <w:bookmarkStart w:id="1" w:name="__Fieldmark__106_1578231543"/>
+            <w:bookmarkStart w:id="2" w:name="__Fieldmark__103_1481242313"/>
+            <w:bookmarkStart w:id="3" w:name="__Fieldmark__720_2814866261"/>
+            <w:bookmarkStart w:id="4" w:name="__Fieldmark__37_2936216607"/>
+            <w:bookmarkStart w:id="5" w:name="__Fieldmark__43_4144078424"/>
+            <w:bookmarkStart w:id="6" w:name="__Fieldmark__10084_949312794"/>
+            <w:bookmarkStart w:id="7" w:name="__Fieldmark__55_2113331590"/>
+            <w:bookmarkStart w:id="8" w:name="__Fieldmark__61_650581868"/>
+            <w:bookmarkStart w:id="9" w:name="__Fieldmark__67_1155022725"/>
+            <w:bookmarkStart w:id="10" w:name="__Fieldmark__73_164176574"/>
+            <w:bookmarkStart w:id="11" w:name="__Fieldmark__79_1437965342"/>
+            <w:bookmarkStart w:id="12" w:name="__Fieldmark__85_1993503595"/>
+            <w:bookmarkStart w:id="13" w:name="__Fieldmark__91_203110558"/>
+            <w:bookmarkStart w:id="14" w:name="__Fieldmark__430_2376387130"/>
+            <w:bookmarkStart w:id="15" w:name="__Fieldmark__34_467579353"/>
+            <w:bookmarkStart w:id="16" w:name="__Fieldmark__202_693472701"/>
+            <w:bookmarkStart w:id="17" w:name="__Fieldmark__94_1969839272"/>
+            <w:bookmarkStart w:id="18" w:name="__Fieldmark__88_832989810"/>
+            <w:bookmarkStart w:id="19" w:name="__Fieldmark__82_329950323"/>
+            <w:bookmarkStart w:id="20" w:name="__Fieldmark__76_1309928450"/>
+            <w:bookmarkStart w:id="21" w:name="__Fieldmark__70_1926051911"/>
+            <w:bookmarkStart w:id="22" w:name="__Fieldmark__64_16384841"/>
+            <w:bookmarkStart w:id="23" w:name="__Fieldmark__58_1753231960"/>
+            <w:bookmarkStart w:id="24" w:name="__Fieldmark__52_1217755145"/>
+            <w:bookmarkStart w:id="25" w:name="__Fieldmark__51_2965678557"/>
+            <w:bookmarkStart w:id="26" w:name="__Fieldmark__1432_2863671213"/>
+            <w:bookmarkStart w:id="27" w:name="__Fieldmark__100_3619457584"/>
+            <w:bookmarkStart w:id="28" w:name="__Fieldmark__106_1578231543"/>
+            <w:bookmarkStart w:id="29" w:name="__Fieldmark__106_1578231543"/>
             <w:bookmarkEnd w:id="2"/>
             <w:bookmarkEnd w:id="3"/>
             <w:bookmarkEnd w:id="4"/>
@@ -680,7 +681,8 @@
             <w:bookmarkEnd w:id="24"/>
             <w:bookmarkEnd w:id="25"/>
             <w:bookmarkEnd w:id="26"/>
-            <w:bookmarkEnd w:id="28"/>
+            <w:bookmarkEnd w:id="27"/>
+            <w:bookmarkEnd w:id="29"/>
             <w:r>
               <w:rPr/>
             </w:r>
@@ -716,46 +718,46 @@
               <w:rPr/>
               <w:fldChar w:fldCharType="separate"/>
             </w:r>
-            <w:bookmarkStart w:id="29" w:name="__Fieldmark__216_1481242313"/>
-            <w:bookmarkStart w:id="30" w:name="__Fieldmark__210_3619457584"/>
-            <w:bookmarkStart w:id="31" w:name="__Fieldmark__138_16384841"/>
-            <w:bookmarkStart w:id="32" w:name="__Fieldmark__180_1993503595"/>
-            <w:bookmarkStart w:id="33" w:name="__Fieldmark__84_2936216607"/>
-            <w:bookmarkStart w:id="34" w:name="__Fieldmark__198_1969839272"/>
-            <w:bookmarkStart w:id="35" w:name="__Fieldmark__186_832989810"/>
-            <w:bookmarkStart w:id="36" w:name="__Fieldmark__174_329950323"/>
-            <w:bookmarkStart w:id="37" w:name="__Fieldmark__162_1309928450"/>
-            <w:bookmarkStart w:id="38" w:name="__Fieldmark__150_1926051911"/>
-            <w:bookmarkStart w:id="39" w:name="__Fieldmark__126_1753231960"/>
-            <w:bookmarkStart w:id="40" w:name="__Fieldmark__114_1217755145"/>
-            <w:bookmarkStart w:id="41" w:name="__Fieldmark__107_2965678557"/>
-            <w:bookmarkStart w:id="42" w:name="__Fieldmark__121_11373989334"/>
-            <w:bookmarkStart w:id="43" w:name="__Fieldmark__96_4144078424"/>
-            <w:bookmarkStart w:id="44" w:name="__Fieldmark__90_3681762000"/>
-            <w:bookmarkStart w:id="45" w:name="__Fieldmark__471_2376387130"/>
-            <w:bookmarkStart w:id="46" w:name="__Fieldmark__78_111612999"/>
-            <w:bookmarkStart w:id="47" w:name="__Fieldmark__569_2806362936"/>
-            <w:bookmarkStart w:id="48" w:name="__Fieldmark__78_467579353"/>
-            <w:bookmarkStart w:id="49" w:name="__Fieldmark__192_203110558"/>
-            <w:bookmarkStart w:id="50" w:name="__Fieldmark__56_4120416817"/>
-            <w:bookmarkStart w:id="51" w:name="__Fieldmark__64_459903821"/>
-            <w:bookmarkStart w:id="52" w:name="__Fieldmark__70_1861443027"/>
-            <w:bookmarkStart w:id="53" w:name="__Fieldmark__451_2806362936"/>
-            <w:bookmarkStart w:id="54" w:name="__Fieldmark__1482_2863671213"/>
-            <w:bookmarkStart w:id="55" w:name="__Fieldmark__122_4282271555"/>
-            <w:bookmarkStart w:id="56" w:name="__Fieldmark__84_2119690868"/>
-            <w:bookmarkStart w:id="57" w:name="__Fieldmark__38_2683092876"/>
-            <w:bookmarkStart w:id="58" w:name="__Fieldmark__240_693472701"/>
-            <w:bookmarkStart w:id="59" w:name="__Fieldmark__10143_949312794"/>
-            <w:bookmarkStart w:id="60" w:name="__Fieldmark__120_2113331590"/>
-            <w:bookmarkStart w:id="61" w:name="__Fieldmark__132_650581868"/>
-            <w:bookmarkStart w:id="62" w:name="__Fieldmark__144_1155022725"/>
-            <w:bookmarkStart w:id="63" w:name="__Fieldmark__156_164176574"/>
-            <w:bookmarkStart w:id="64" w:name="__Fieldmark__168_1437965342"/>
-            <w:bookmarkStart w:id="65" w:name="__Fieldmark__827_2814866261"/>
-            <w:bookmarkStart w:id="66" w:name="__Fieldmark__216_1481242313"/>
-            <w:bookmarkStart w:id="67" w:name="__Fieldmark__216_1481242313"/>
-            <w:bookmarkEnd w:id="30"/>
+            <w:bookmarkStart w:id="30" w:name="__Fieldmark__222_1578231543"/>
+            <w:bookmarkStart w:id="31" w:name="__Fieldmark__216_1481242313"/>
+            <w:bookmarkStart w:id="32" w:name="__Fieldmark__827_2814866261"/>
+            <w:bookmarkStart w:id="33" w:name="__Fieldmark__168_1437965342"/>
+            <w:bookmarkStart w:id="34" w:name="__Fieldmark__156_164176574"/>
+            <w:bookmarkStart w:id="35" w:name="__Fieldmark__144_1155022725"/>
+            <w:bookmarkStart w:id="36" w:name="__Fieldmark__132_650581868"/>
+            <w:bookmarkStart w:id="37" w:name="__Fieldmark__120_2113331590"/>
+            <w:bookmarkStart w:id="38" w:name="__Fieldmark__10143_949312794"/>
+            <w:bookmarkStart w:id="39" w:name="__Fieldmark__240_693472701"/>
+            <w:bookmarkStart w:id="40" w:name="__Fieldmark__38_2683092876"/>
+            <w:bookmarkStart w:id="41" w:name="__Fieldmark__84_2119690868"/>
+            <w:bookmarkStart w:id="42" w:name="__Fieldmark__122_4282271555"/>
+            <w:bookmarkStart w:id="43" w:name="__Fieldmark__1482_2863671213"/>
+            <w:bookmarkStart w:id="44" w:name="__Fieldmark__451_2806362936"/>
+            <w:bookmarkStart w:id="45" w:name="__Fieldmark__70_1861443027"/>
+            <w:bookmarkStart w:id="46" w:name="__Fieldmark__64_459903821"/>
+            <w:bookmarkStart w:id="47" w:name="__Fieldmark__56_4120416817"/>
+            <w:bookmarkStart w:id="48" w:name="__Fieldmark__192_203110558"/>
+            <w:bookmarkStart w:id="49" w:name="__Fieldmark__78_467579353"/>
+            <w:bookmarkStart w:id="50" w:name="__Fieldmark__569_2806362936"/>
+            <w:bookmarkStart w:id="51" w:name="__Fieldmark__78_111612999"/>
+            <w:bookmarkStart w:id="52" w:name="__Fieldmark__471_2376387130"/>
+            <w:bookmarkStart w:id="53" w:name="__Fieldmark__90_3681762000"/>
+            <w:bookmarkStart w:id="54" w:name="__Fieldmark__96_4144078424"/>
+            <w:bookmarkStart w:id="55" w:name="__Fieldmark__121_11373989334"/>
+            <w:bookmarkStart w:id="56" w:name="__Fieldmark__107_2965678557"/>
+            <w:bookmarkStart w:id="57" w:name="__Fieldmark__114_1217755145"/>
+            <w:bookmarkStart w:id="58" w:name="__Fieldmark__126_1753231960"/>
+            <w:bookmarkStart w:id="59" w:name="__Fieldmark__150_1926051911"/>
+            <w:bookmarkStart w:id="60" w:name="__Fieldmark__162_1309928450"/>
+            <w:bookmarkStart w:id="61" w:name="__Fieldmark__174_329950323"/>
+            <w:bookmarkStart w:id="62" w:name="__Fieldmark__186_832989810"/>
+            <w:bookmarkStart w:id="63" w:name="__Fieldmark__198_1969839272"/>
+            <w:bookmarkStart w:id="64" w:name="__Fieldmark__84_2936216607"/>
+            <w:bookmarkStart w:id="65" w:name="__Fieldmark__180_1993503595"/>
+            <w:bookmarkStart w:id="66" w:name="__Fieldmark__138_16384841"/>
+            <w:bookmarkStart w:id="67" w:name="__Fieldmark__210_3619457584"/>
+            <w:bookmarkStart w:id="68" w:name="__Fieldmark__222_1578231543"/>
+            <w:bookmarkStart w:id="69" w:name="__Fieldmark__222_1578231543"/>
             <w:bookmarkEnd w:id="31"/>
             <w:bookmarkEnd w:id="32"/>
             <w:bookmarkEnd w:id="33"/>
@@ -791,7 +793,9 @@
             <w:bookmarkEnd w:id="63"/>
             <w:bookmarkEnd w:id="64"/>
             <w:bookmarkEnd w:id="65"/>
+            <w:bookmarkEnd w:id="66"/>
             <w:bookmarkEnd w:id="67"/>
+            <w:bookmarkEnd w:id="69"/>
             <w:r>
               <w:rPr/>
             </w:r>
@@ -903,7 +907,7 @@
           <w:rPr>
             <w:rStyle w:val="IndexLink"/>
           </w:rPr>
-          <w:t>1Conclusions</w:t>
+          <w:t>1 Conclusions</w:t>
           <w:tab/>
           <w:t>2</w:t>
         </w:r>
@@ -923,7 +927,7 @@
           <w:rPr>
             <w:rStyle w:val="IndexLink"/>
           </w:rPr>
-          <w:t>1.1Summary</w:t>
+          <w:t>1.1 Summary</w:t>
           <w:tab/>
           <w:t>2</w:t>
         </w:r>
@@ -943,7 +947,7 @@
           <w:rPr>
             <w:rStyle w:val="IndexLink"/>
           </w:rPr>
-          <w:t>1.2Issues not considered</w:t>
+          <w:t>1.2 Issues not considered</w:t>
           <w:tab/>
           <w:t>2</w:t>
         </w:r>
@@ -963,7 +967,7 @@
           <w:rPr>
             <w:rStyle w:val="IndexLink"/>
           </w:rPr>
-          <w:t>1.3Remaining Risks</w:t>
+          <w:t>1.3 Remaining Risks</w:t>
           <w:tab/>
           <w:t>2</w:t>
         </w:r>
@@ -983,7 +987,7 @@
           <w:rPr>
             <w:rStyle w:val="IndexLink"/>
           </w:rPr>
-          <w:t>1.3.1General risks relating to OSS</w:t>
+          <w:t>1.3.1 General risks relating to OSS</w:t>
           <w:tab/>
           <w:t>2</w:t>
         </w:r>
@@ -1003,7 +1007,7 @@
           <w:rPr>
             <w:rStyle w:val="IndexLink"/>
           </w:rPr>
-          <w:t>1.3.2Special risks relating to OSS</w:t>
+          <w:t>1.3.2 Special risks relating to OSS</w:t>
           <w:tab/>
           <w:t>3</w:t>
         </w:r>
@@ -1023,7 +1027,7 @@
           <w:rPr>
             <w:rStyle w:val="IndexLink"/>
           </w:rPr>
-          <w:t>1.3.3General risks relating to commercial 3rd party software</w:t>
+          <w:t>1.3.3 General risks relating to commercial 3rd party software</w:t>
           <w:tab/>
           <w:t>3</w:t>
         </w:r>
@@ -1043,7 +1047,7 @@
           <w:rPr>
             <w:rStyle w:val="IndexLink"/>
           </w:rPr>
-          <w:t>1.3.4Specific risks relating to commercial 3rd party software</w:t>
+          <w:t>1.3.4 Specific risks relating to commercial 3rd party software</w:t>
           <w:tab/>
           <w:t>3</w:t>
         </w:r>
@@ -1062,7 +1066,7 @@
           <w:rPr>
             <w:rStyle w:val="IndexLink"/>
           </w:rPr>
-          <w:t>2Product Overview</w:t>
+          <w:t>2 Product Overview</w:t>
           <w:tab/>
           <w:t>3</w:t>
         </w:r>
@@ -1082,7 +1086,7 @@
           <w:rPr>
             <w:rStyle w:val="IndexLink"/>
           </w:rPr>
-          <w:t>2.1Product description</w:t>
+          <w:t>2.1 Product description</w:t>
           <w:tab/>
           <w:t>3</w:t>
         </w:r>
@@ -1102,7 +1106,7 @@
           <w:rPr>
             <w:rStyle w:val="IndexLink"/>
           </w:rPr>
-          <w:t>2.2Delivery channels</w:t>
+          <w:t>2.2 Delivery channels</w:t>
           <w:tab/>
           <w:t>3</w:t>
         </w:r>
@@ -1122,7 +1126,7 @@
           <w:rPr>
             <w:rStyle w:val="IndexLink"/>
           </w:rPr>
-          <w:t>2.3Development details</w:t>
+          <w:t>2.3 Development details</w:t>
           <w:tab/>
           <w:t>3</w:t>
         </w:r>
@@ -1142,7 +1146,7 @@
           <w:rPr>
             <w:rStyle w:val="IndexLink"/>
           </w:rPr>
-          <w:t>2.4Overview 3rd party components/services/artifacts</w:t>
+          <w:t>2.4 Overview 3rd party components/services/artifacts</w:t>
           <w:tab/>
           <w:t>3</w:t>
         </w:r>
@@ -1161,7 +1165,7 @@
           <w:rPr>
             <w:rStyle w:val="IndexLink"/>
           </w:rPr>
-          <w:t>3Obligations resulting from the use of 3</w:t>
+          <w:t>3 Obligations resulting from the use of 3</w:t>
         </w:r>
         <w:r>
           <w:rPr>
@@ -1194,7 +1198,7 @@
           <w:rPr>
             <w:rStyle w:val="IndexLink"/>
           </w:rPr>
-          <w:t>3.1Organisation Obligations</w:t>
+          <w:t>3.1 Organization Obligations</w:t>
           <w:tab/>
           <w:t>4</w:t>
         </w:r>
@@ -1214,7 +1218,7 @@
           <w:rPr>
             <w:rStyle w:val="IndexLink"/>
           </w:rPr>
-          <w:t>3.2Project/Product Obligations</w:t>
+          <w:t>3.2 Project/Product Obligations</w:t>
           <w:tab/>
           <w:t>4</w:t>
         </w:r>
@@ -1234,7 +1238,7 @@
           <w:rPr>
             <w:rStyle w:val="IndexLink"/>
           </w:rPr>
-          <w:t>3.3Component Obligations</w:t>
+          <w:t>3.3 Component Obligations</w:t>
           <w:tab/>
           <w:t>4</w:t>
         </w:r>
@@ -1254,7 +1258,7 @@
           <w:rPr>
             <w:rStyle w:val="IndexLink"/>
           </w:rPr>
-          <w:t>3.4License Obligations</w:t>
+          <w:t>3.4 License Obligations</w:t>
           <w:tab/>
           <w:t>4</w:t>
         </w:r>
@@ -1274,7 +1278,7 @@
           <w:rPr>
             <w:rStyle w:val="IndexLink"/>
           </w:rPr>
-          <w:t>3.5Readme_OSS</w:t>
+          <w:t>3.5 Readme_OSS</w:t>
           <w:tab/>
           <w:t>4</w:t>
         </w:r>
@@ -1294,7 +1298,7 @@
           <w:rPr>
             <w:rStyle w:val="IndexLink"/>
           </w:rPr>
-          <w:t>3.6Build Instructions</w:t>
+          <w:t>3.6 Build Instructions</w:t>
           <w:tab/>
           <w:t>4</w:t>
         </w:r>
@@ -1314,7 +1318,7 @@
           <w:rPr>
             <w:rStyle w:val="IndexLink"/>
           </w:rPr>
-          <w:t>3.7Source Code Bundle</w:t>
+          <w:t>3.7 Source Code Bundle</w:t>
           <w:tab/>
           <w:t>4</w:t>
         </w:r>
@@ -1347,8 +1351,8 @@
         </w:numPr>
         <w:rPr/>
       </w:pPr>
-      <w:bookmarkStart w:id="68" w:name="__RefHeading___Toc105_693472701"/>
-      <w:bookmarkEnd w:id="68"/>
+      <w:bookmarkStart w:id="70" w:name="__RefHeading___Toc105_693472701"/>
+      <w:bookmarkEnd w:id="70"/>
       <w:r>
         <w:rPr/>
         <w:t>Conclusions</w:t>
@@ -1363,8 +1367,8 @@
         </w:numPr>
         <w:rPr/>
       </w:pPr>
-      <w:bookmarkStart w:id="69" w:name="__RefHeading___Toc107_693472701"/>
-      <w:bookmarkEnd w:id="69"/>
+      <w:bookmarkStart w:id="71" w:name="__RefHeading___Toc107_693472701"/>
+      <w:bookmarkEnd w:id="71"/>
       <w:r>
         <w:rPr/>
         <w:t>Summary</w:t>
@@ -1394,8 +1398,8 @@
         </w:numPr>
         <w:rPr/>
       </w:pPr>
-      <w:bookmarkStart w:id="70" w:name="__RefHeading___Toc109_693472701"/>
-      <w:bookmarkEnd w:id="70"/>
+      <w:bookmarkStart w:id="72" w:name="__RefHeading___Toc109_693472701"/>
+      <w:bookmarkEnd w:id="72"/>
       <w:r>
         <w:rPr/>
         <w:t>Issues not considered</w:t>
@@ -1500,8 +1504,8 @@
         </w:numPr>
         <w:rPr/>
       </w:pPr>
-      <w:bookmarkStart w:id="71" w:name="__RefHeading___Toc113_693472701"/>
-      <w:bookmarkEnd w:id="71"/>
+      <w:bookmarkStart w:id="73" w:name="__RefHeading___Toc113_693472701"/>
+      <w:bookmarkEnd w:id="73"/>
       <w:r>
         <w:rPr/>
         <w:t>Remaining Risks</w:t>
@@ -1516,8 +1520,8 @@
         </w:numPr>
         <w:rPr/>
       </w:pPr>
-      <w:bookmarkStart w:id="72" w:name="__RefHeading___Toc115_693472701"/>
-      <w:bookmarkEnd w:id="72"/>
+      <w:bookmarkStart w:id="74" w:name="__RefHeading___Toc115_693472701"/>
+      <w:bookmarkEnd w:id="74"/>
       <w:r>
         <w:rPr/>
         <w:t>General risks relating to OSS</w:t>
@@ -1648,8 +1652,8 @@
         </w:numPr>
         <w:rPr/>
       </w:pPr>
-      <w:bookmarkStart w:id="73" w:name="__RefHeading___Toc117_693472701"/>
-      <w:bookmarkEnd w:id="73"/>
+      <w:bookmarkStart w:id="75" w:name="__RefHeading___Toc117_693472701"/>
+      <w:bookmarkEnd w:id="75"/>
       <w:r>
         <w:rPr/>
         <w:t>Special risks relating to OSS</w:t>
@@ -1674,15 +1678,15 @@
         </w:tblCellMar>
       </w:tblPr>
       <w:tblGrid>
-        <w:gridCol w:w="2581"/>
+        <w:gridCol w:w="2580"/>
         <w:gridCol w:w="2432"/>
-        <w:gridCol w:w="4959"/>
+        <w:gridCol w:w="4960"/>
       </w:tblGrid>
       <w:tr>
         <w:trPr/>
         <w:tc>
           <w:tcPr>
-            <w:tcW w:w="2581" w:type="dxa"/>
+            <w:tcW w:w="2580" w:type="dxa"/>
             <w:tcBorders>
               <w:top w:val="single" w:sz="4" w:space="0" w:color="000001"/>
               <w:left w:val="single" w:sz="4" w:space="0" w:color="000001"/>
@@ -1808,7 +1812,7 @@
         </w:tc>
         <w:tc>
           <w:tcPr>
-            <w:tcW w:w="4959" w:type="dxa"/>
+            <w:tcW w:w="4960" w:type="dxa"/>
             <w:tcBorders>
               <w:top w:val="single" w:sz="4" w:space="0" w:color="000001"/>
               <w:left w:val="single" w:sz="4" w:space="0" w:color="000001"/>
@@ -1887,8 +1891,8 @@
         </w:numPr>
         <w:rPr/>
       </w:pPr>
-      <w:bookmarkStart w:id="74" w:name="__RefHeading___Toc119_693472701"/>
-      <w:bookmarkEnd w:id="74"/>
+      <w:bookmarkStart w:id="76" w:name="__RefHeading___Toc119_693472701"/>
+      <w:bookmarkEnd w:id="76"/>
       <w:r>
         <w:rPr/>
         <w:t>General risks relating to commercial 3rd party software</w:t>
@@ -1913,8 +1917,8 @@
         </w:numPr>
         <w:rPr/>
       </w:pPr>
-      <w:bookmarkStart w:id="75" w:name="__RefHeading___Toc121_693472701"/>
-      <w:bookmarkEnd w:id="75"/>
+      <w:bookmarkStart w:id="77" w:name="__RefHeading___Toc121_693472701"/>
+      <w:bookmarkEnd w:id="77"/>
       <w:r>
         <w:rPr/>
         <w:t>Specific risks relating to commercial 3rd party software</w:t>
@@ -1939,8 +1943,8 @@
         </w:numPr>
         <w:rPr/>
       </w:pPr>
-      <w:bookmarkStart w:id="76" w:name="__RefHeading___Toc123_693472701"/>
-      <w:bookmarkEnd w:id="76"/>
+      <w:bookmarkStart w:id="78" w:name="__RefHeading___Toc123_693472701"/>
+      <w:bookmarkEnd w:id="78"/>
       <w:r>
         <w:rPr/>
         <w:t>Product Overview</w:t>
@@ -1955,8 +1959,8 @@
         </w:numPr>
         <w:rPr/>
       </w:pPr>
-      <w:bookmarkStart w:id="77" w:name="__RefHeading___Toc127_693472701"/>
-      <w:bookmarkEnd w:id="77"/>
+      <w:bookmarkStart w:id="79" w:name="__RefHeading___Toc127_693472701"/>
+      <w:bookmarkEnd w:id="79"/>
       <w:r>
         <w:rPr/>
         <w:t>Product description</w:t>
@@ -1981,8 +1985,8 @@
         </w:numPr>
         <w:rPr/>
       </w:pPr>
-      <w:bookmarkStart w:id="78" w:name="__RefHeading___Toc129_693472701"/>
-      <w:bookmarkEnd w:id="78"/>
+      <w:bookmarkStart w:id="80" w:name="__RefHeading___Toc129_693472701"/>
+      <w:bookmarkEnd w:id="80"/>
       <w:r>
         <w:rPr/>
         <w:t>Delivery channels</w:t>
@@ -2007,8 +2011,8 @@
         </w:numPr>
         <w:rPr/>
       </w:pPr>
-      <w:bookmarkStart w:id="79" w:name="__RefHeading___Toc131_693472701"/>
-      <w:bookmarkEnd w:id="79"/>
+      <w:bookmarkStart w:id="81" w:name="__RefHeading___Toc131_693472701"/>
+      <w:bookmarkEnd w:id="81"/>
       <w:r>
         <w:rPr/>
         <w:t>Development details</w:t>
@@ -2309,8 +2313,8 @@
         </w:numPr>
         <w:rPr/>
       </w:pPr>
-      <w:bookmarkStart w:id="80" w:name="__RefHeading___Toc10507_949312794"/>
-      <w:bookmarkEnd w:id="80"/>
+      <w:bookmarkStart w:id="82" w:name="__RefHeading___Toc10507_949312794"/>
+      <w:bookmarkEnd w:id="82"/>
       <w:r>
         <w:rPr/>
         <w:t>Overview 3rd party components/services/artifacts</w:t>
@@ -2729,8 +2733,8 @@
         </w:numPr>
         <w:rPr/>
       </w:pPr>
-      <w:bookmarkStart w:id="81" w:name="__RefHeading___Toc125_693472701"/>
-      <w:bookmarkEnd w:id="81"/>
+      <w:bookmarkStart w:id="83" w:name="__RefHeading___Toc125_693472701"/>
+      <w:bookmarkEnd w:id="83"/>
       <w:r>
         <w:rPr/>
         <w:t>Obligations resulting from the use of 3</w:t>
@@ -2927,8 +2931,8 @@
         </w:numPr>
         <w:rPr/>
       </w:pPr>
-      <w:bookmarkStart w:id="82" w:name="__RefHeading___Toc135_693472701"/>
-      <w:bookmarkEnd w:id="82"/>
+      <w:bookmarkStart w:id="84" w:name="__RefHeading___Toc135_693472701"/>
+      <w:bookmarkEnd w:id="84"/>
       <w:r>
         <w:rPr/>
         <w:t>Organisation Obligations</w:t>
@@ -2969,17 +2973,17 @@
         </w:tblCellMar>
       </w:tblPr>
       <w:tblGrid>
-        <w:gridCol w:w="3236"/>
+        <w:gridCol w:w="3235"/>
         <w:gridCol w:w="1925"/>
         <w:gridCol w:w="1636"/>
         <w:gridCol w:w="1138"/>
-        <w:gridCol w:w="2037"/>
+        <w:gridCol w:w="2038"/>
       </w:tblGrid>
       <w:tr>
         <w:trPr/>
         <w:tc>
           <w:tcPr>
-            <w:tcW w:w="3236" w:type="dxa"/>
+            <w:tcW w:w="3235" w:type="dxa"/>
             <w:tcBorders>
               <w:top w:val="single" w:sz="4" w:space="0" w:color="000001"/>
               <w:left w:val="single" w:sz="4" w:space="0" w:color="000001"/>
@@ -3251,7 +3255,7 @@
         </w:tc>
         <w:tc>
           <w:tcPr>
-            <w:tcW w:w="2037" w:type="dxa"/>
+            <w:tcW w:w="2038" w:type="dxa"/>
             <w:tcBorders>
               <w:top w:val="single" w:sz="4" w:space="0" w:color="000001"/>
               <w:left w:val="single" w:sz="4" w:space="0" w:color="000001"/>
@@ -3330,8 +3334,8 @@
         </w:numPr>
         <w:rPr/>
       </w:pPr>
-      <w:bookmarkStart w:id="83" w:name="__RefHeading___Toc1646_1437965342"/>
-      <w:bookmarkEnd w:id="83"/>
+      <w:bookmarkStart w:id="85" w:name="__RefHeading___Toc1646_1437965342"/>
+      <w:bookmarkEnd w:id="85"/>
       <w:r>
         <w:rPr/>
         <w:t>Project/Product Obligations</w:t>
@@ -3371,17 +3375,17 @@
         </w:tblCellMar>
       </w:tblPr>
       <w:tblGrid>
-        <w:gridCol w:w="3236"/>
+        <w:gridCol w:w="3235"/>
         <w:gridCol w:w="1925"/>
         <w:gridCol w:w="1636"/>
         <w:gridCol w:w="1138"/>
-        <w:gridCol w:w="2037"/>
+        <w:gridCol w:w="2038"/>
       </w:tblGrid>
       <w:tr>
         <w:trPr/>
         <w:tc>
           <w:tcPr>
-            <w:tcW w:w="3236" w:type="dxa"/>
+            <w:tcW w:w="3235" w:type="dxa"/>
             <w:tcBorders>
               <w:top w:val="single" w:sz="4" w:space="0" w:color="000001"/>
               <w:left w:val="single" w:sz="4" w:space="0" w:color="000001"/>
@@ -3653,7 +3657,7 @@
         </w:tc>
         <w:tc>
           <w:tcPr>
-            <w:tcW w:w="2037" w:type="dxa"/>
+            <w:tcW w:w="2038" w:type="dxa"/>
             <w:tcBorders>
               <w:top w:val="single" w:sz="4" w:space="0" w:color="000001"/>
               <w:left w:val="single" w:sz="4" w:space="0" w:color="000001"/>
@@ -3732,8 +3736,8 @@
         </w:numPr>
         <w:rPr/>
       </w:pPr>
-      <w:bookmarkStart w:id="84" w:name="__RefHeading___Toc137_693472701"/>
-      <w:bookmarkEnd w:id="84"/>
+      <w:bookmarkStart w:id="86" w:name="__RefHeading___Toc137_693472701"/>
+      <w:bookmarkEnd w:id="86"/>
       <w:r>
         <w:rPr/>
         <w:t>Component Obligations</w:t>
@@ -3765,7 +3769,7 @@
         </w:rPr>
         <w:t xml:space="preserve">Most of the integrated components are licensed under </w:t>
       </w:r>
-      <w:bookmarkStart w:id="85" w:name="__DdeLink__424_4144078424"/>
+      <w:bookmarkStart w:id="87" w:name="__DdeLink__424_4144078424"/>
       <w:r>
         <w:rPr>
           <w:rFonts w:ascii="Arial" w:hAnsi="Arial"/>
@@ -3782,7 +3786,7 @@
         </w:rPr>
         <w:t>$list_comma_sep_licenses_above_threshold</w:t>
       </w:r>
-      <w:bookmarkEnd w:id="85"/>
+      <w:bookmarkEnd w:id="87"/>
       <w:r>
         <w:rPr>
           <w:rFonts w:ascii="Arial" w:hAnsi="Arial"/>
@@ -3859,17 +3863,17 @@
         </w:tblCellMar>
       </w:tblPr>
       <w:tblGrid>
-        <w:gridCol w:w="3236"/>
+        <w:gridCol w:w="3235"/>
         <w:gridCol w:w="1925"/>
         <w:gridCol w:w="1636"/>
         <w:gridCol w:w="1138"/>
-        <w:gridCol w:w="2037"/>
+        <w:gridCol w:w="2038"/>
       </w:tblGrid>
       <w:tr>
         <w:trPr/>
         <w:tc>
           <w:tcPr>
-            <w:tcW w:w="3236" w:type="dxa"/>
+            <w:tcW w:w="3235" w:type="dxa"/>
             <w:tcBorders>
               <w:top w:val="single" w:sz="4" w:space="0" w:color="000001"/>
               <w:left w:val="single" w:sz="4" w:space="0" w:color="000001"/>
@@ -4141,7 +4145,7 @@
         </w:tc>
         <w:tc>
           <w:tcPr>
-            <w:tcW w:w="2037" w:type="dxa"/>
+            <w:tcW w:w="2038" w:type="dxa"/>
             <w:tcBorders>
               <w:top w:val="single" w:sz="4" w:space="0" w:color="000001"/>
               <w:left w:val="single" w:sz="4" w:space="0" w:color="000001"/>
@@ -4617,8 +4621,8 @@
         </w:numPr>
         <w:rPr/>
       </w:pPr>
-      <w:bookmarkStart w:id="86" w:name="__RefHeading___Toc10733_949312794"/>
-      <w:bookmarkEnd w:id="86"/>
+      <w:bookmarkStart w:id="88" w:name="__RefHeading___Toc10733_949312794"/>
+      <w:bookmarkEnd w:id="88"/>
       <w:r>
         <w:rPr/>
         <w:t>License Obligations</w:t>
@@ -4646,9 +4650,9 @@
         <w:gridCol w:w="1661"/>
         <w:gridCol w:w="1662"/>
         <w:gridCol w:w="1663"/>
-        <w:gridCol w:w="1679"/>
+        <w:gridCol w:w="1680"/>
         <w:gridCol w:w="1662"/>
-        <w:gridCol w:w="1644"/>
+        <w:gridCol w:w="1643"/>
       </w:tblGrid>
       <w:tr>
         <w:trPr/>
@@ -4854,7 +4858,7 @@
         </w:tc>
         <w:tc>
           <w:tcPr>
-            <w:tcW w:w="1679" w:type="dxa"/>
+            <w:tcW w:w="1680" w:type="dxa"/>
             <w:tcBorders>
               <w:top w:val="single" w:sz="4" w:space="0" w:color="000001"/>
               <w:left w:val="single" w:sz="4" w:space="0" w:color="000001"/>
@@ -4990,7 +4994,7 @@
         </w:tc>
         <w:tc>
           <w:tcPr>
-            <w:tcW w:w="1644" w:type="dxa"/>
+            <w:tcW w:w="1643" w:type="dxa"/>
             <w:tcBorders>
               <w:top w:val="single" w:sz="4" w:space="0" w:color="000001"/>
               <w:left w:val="single" w:sz="4" w:space="0" w:color="000001"/>
@@ -5084,8 +5088,8 @@
         </w:numPr>
         <w:rPr/>
       </w:pPr>
-      <w:bookmarkStart w:id="87" w:name="__RefHeading___Toc10509_949312794"/>
-      <w:bookmarkEnd w:id="87"/>
+      <w:bookmarkStart w:id="89" w:name="__RefHeading___Toc10509_949312794"/>
+      <w:bookmarkEnd w:id="89"/>
       <w:r>
         <w:rPr/>
         <w:t>Readme_OSS</w:t>
@@ -5129,8 +5133,8 @@
         </w:numPr>
         <w:rPr/>
       </w:pPr>
-      <w:bookmarkStart w:id="88" w:name="__RefHeading___Toc10511_949312794"/>
-      <w:bookmarkEnd w:id="88"/>
+      <w:bookmarkStart w:id="90" w:name="__RefHeading___Toc10511_949312794"/>
+      <w:bookmarkEnd w:id="90"/>
       <w:r>
         <w:rPr/>
         <w:t>Build Instructions</w:t>
@@ -5172,8 +5176,8 @@
         </w:numPr>
         <w:rPr/>
       </w:pPr>
-      <w:bookmarkStart w:id="89" w:name="__RefHeading___Toc10513_949312794"/>
-      <w:bookmarkEnd w:id="89"/>
+      <w:bookmarkStart w:id="91" w:name="__RefHeading___Toc10513_949312794"/>
+      <w:bookmarkEnd w:id="91"/>
       <w:r>
         <w:rPr/>
         <w:t>Source Code Bundle</w:t>
@@ -5189,8 +5193,8 @@
         <w:ind w:left="0" w:hanging="0"/>
         <w:rPr/>
       </w:pPr>
-      <w:bookmarkStart w:id="90" w:name="docs-internal-guid-b3678226-7fff-98d6-cb"/>
-      <w:bookmarkEnd w:id="90"/>
+      <w:bookmarkStart w:id="92" w:name="docs-internal-guid-b3678226-7fff-98d6-cb"/>
+      <w:bookmarkEnd w:id="92"/>
       <w:r>
         <w:rPr>
           <w:rFonts w:ascii="Arial" w:hAnsi="Arial"/>
@@ -10533,6 +10537,195 @@
       <w:rFonts w:cs="OpenSymbol"/>
     </w:rPr>
   </w:style>
+  <w:style w:type="character" w:styleId="ListLabel631">
+    <w:name w:val="ListLabel 631"/>
+    <w:qFormat/>
+    <w:rPr>
+      <w:rFonts w:cs="OpenSymbol"/>
+    </w:rPr>
+  </w:style>
+  <w:style w:type="character" w:styleId="ListLabel632">
+    <w:name w:val="ListLabel 632"/>
+    <w:qFormat/>
+    <w:rPr>
+      <w:rFonts w:cs="OpenSymbol"/>
+    </w:rPr>
+  </w:style>
+  <w:style w:type="character" w:styleId="ListLabel633">
+    <w:name w:val="ListLabel 633"/>
+    <w:qFormat/>
+    <w:rPr>
+      <w:rFonts w:cs="OpenSymbol"/>
+    </w:rPr>
+  </w:style>
+  <w:style w:type="character" w:styleId="ListLabel634">
+    <w:name w:val="ListLabel 634"/>
+    <w:qFormat/>
+    <w:rPr>
+      <w:rFonts w:cs="OpenSymbol"/>
+    </w:rPr>
+  </w:style>
+  <w:style w:type="character" w:styleId="ListLabel635">
+    <w:name w:val="ListLabel 635"/>
+    <w:qFormat/>
+    <w:rPr>
+      <w:rFonts w:cs="OpenSymbol"/>
+    </w:rPr>
+  </w:style>
+  <w:style w:type="character" w:styleId="ListLabel636">
+    <w:name w:val="ListLabel 636"/>
+    <w:qFormat/>
+    <w:rPr>
+      <w:rFonts w:cs="OpenSymbol"/>
+    </w:rPr>
+  </w:style>
+  <w:style w:type="character" w:styleId="ListLabel637">
+    <w:name w:val="ListLabel 637"/>
+    <w:qFormat/>
+    <w:rPr>
+      <w:rFonts w:cs="OpenSymbol"/>
+    </w:rPr>
+  </w:style>
+  <w:style w:type="character" w:styleId="ListLabel638">
+    <w:name w:val="ListLabel 638"/>
+    <w:qFormat/>
+    <w:rPr>
+      <w:rFonts w:cs="OpenSymbol"/>
+    </w:rPr>
+  </w:style>
+  <w:style w:type="character" w:styleId="ListLabel639">
+    <w:name w:val="ListLabel 639"/>
+    <w:qFormat/>
+    <w:rPr>
+      <w:rFonts w:cs="OpenSymbol"/>
+    </w:rPr>
+  </w:style>
+  <w:style w:type="character" w:styleId="ListLabel640">
+    <w:name w:val="ListLabel 640"/>
+    <w:qFormat/>
+    <w:rPr>
+      <w:rFonts w:cs="OpenSymbol"/>
+    </w:rPr>
+  </w:style>
+  <w:style w:type="character" w:styleId="ListLabel641">
+    <w:name w:val="ListLabel 641"/>
+    <w:qFormat/>
+    <w:rPr>
+      <w:rFonts w:cs="OpenSymbol"/>
+    </w:rPr>
+  </w:style>
+  <w:style w:type="character" w:styleId="ListLabel642">
+    <w:name w:val="ListLabel 642"/>
+    <w:qFormat/>
+    <w:rPr>
+      <w:rFonts w:cs="OpenSymbol"/>
+    </w:rPr>
+  </w:style>
+  <w:style w:type="character" w:styleId="ListLabel643">
+    <w:name w:val="ListLabel 643"/>
+    <w:qFormat/>
+    <w:rPr>
+      <w:rFonts w:cs="OpenSymbol"/>
+    </w:rPr>
+  </w:style>
+  <w:style w:type="character" w:styleId="ListLabel644">
+    <w:name w:val="ListLabel 644"/>
+    <w:qFormat/>
+    <w:rPr>
+      <w:rFonts w:cs="OpenSymbol"/>
+    </w:rPr>
+  </w:style>
+  <w:style w:type="character" w:styleId="ListLabel645">
+    <w:name w:val="ListLabel 645"/>
+    <w:qFormat/>
+    <w:rPr>
+      <w:rFonts w:cs="OpenSymbol"/>
+    </w:rPr>
+  </w:style>
+  <w:style w:type="character" w:styleId="ListLabel646">
+    <w:name w:val="ListLabel 646"/>
+    <w:qFormat/>
+    <w:rPr>
+      <w:rFonts w:cs="OpenSymbol"/>
+    </w:rPr>
+  </w:style>
+  <w:style w:type="character" w:styleId="ListLabel647">
+    <w:name w:val="ListLabel 647"/>
+    <w:qFormat/>
+    <w:rPr>
+      <w:rFonts w:cs="OpenSymbol"/>
+    </w:rPr>
+  </w:style>
+  <w:style w:type="character" w:styleId="ListLabel648">
+    <w:name w:val="ListLabel 648"/>
+    <w:qFormat/>
+    <w:rPr>
+      <w:rFonts w:cs="OpenSymbol"/>
+    </w:rPr>
+  </w:style>
+  <w:style w:type="character" w:styleId="ListLabel649">
+    <w:name w:val="ListLabel 649"/>
+    <w:qFormat/>
+    <w:rPr>
+      <w:rFonts w:cs="OpenSymbol"/>
+    </w:rPr>
+  </w:style>
+  <w:style w:type="character" w:styleId="ListLabel650">
+    <w:name w:val="ListLabel 650"/>
+    <w:qFormat/>
+    <w:rPr>
+      <w:rFonts w:cs="OpenSymbol"/>
+    </w:rPr>
+  </w:style>
+  <w:style w:type="character" w:styleId="ListLabel651">
+    <w:name w:val="ListLabel 651"/>
+    <w:qFormat/>
+    <w:rPr>
+      <w:rFonts w:cs="OpenSymbol"/>
+    </w:rPr>
+  </w:style>
+  <w:style w:type="character" w:styleId="ListLabel652">
+    <w:name w:val="ListLabel 652"/>
+    <w:qFormat/>
+    <w:rPr>
+      <w:rFonts w:cs="OpenSymbol"/>
+    </w:rPr>
+  </w:style>
+  <w:style w:type="character" w:styleId="ListLabel653">
+    <w:name w:val="ListLabel 653"/>
+    <w:qFormat/>
+    <w:rPr>
+      <w:rFonts w:cs="OpenSymbol"/>
+    </w:rPr>
+  </w:style>
+  <w:style w:type="character" w:styleId="ListLabel654">
+    <w:name w:val="ListLabel 654"/>
+    <w:qFormat/>
+    <w:rPr>
+      <w:rFonts w:cs="OpenSymbol"/>
+    </w:rPr>
+  </w:style>
+  <w:style w:type="character" w:styleId="ListLabel655">
+    <w:name w:val="ListLabel 655"/>
+    <w:qFormat/>
+    <w:rPr>
+      <w:rFonts w:cs="OpenSymbol"/>
+    </w:rPr>
+  </w:style>
+  <w:style w:type="character" w:styleId="ListLabel656">
+    <w:name w:val="ListLabel 656"/>
+    <w:qFormat/>
+    <w:rPr>
+      <w:rFonts w:cs="OpenSymbol"/>
+    </w:rPr>
+  </w:style>
+  <w:style w:type="character" w:styleId="ListLabel657">
+    <w:name w:val="ListLabel 657"/>
+    <w:qFormat/>
+    <w:rPr>
+      <w:rFonts w:cs="OpenSymbol"/>
+    </w:rPr>
+  </w:style>
   <w:style w:type="paragraph" w:styleId="Heading">
     <w:name w:val="Heading"/>
     <w:basedOn w:val="Normal"/>

</xml_diff>